<commit_message>
Updated ppt and Documentation
</commit_message>
<xml_diff>
--- a/doc/Sustainability App Documentation.docx
+++ b/doc/Sustainability App Documentation.docx
@@ -1,6 +1,6 @@
 
 <file path=word/document.xml><?xml version="1.0" encoding="utf-8"?>
-<w:document xmlns:ve="http://schemas.openxmlformats.org/markup-compatibility/2006" xmlns:o="urn:schemas-microsoft-com:office:office" xmlns:r="http://schemas.openxmlformats.org/officeDocument/2006/relationships" xmlns:m="http://schemas.openxmlformats.org/officeDocument/2006/math" xmlns:v="urn:schemas-microsoft-com:vml" xmlns:wp="http://schemas.openxmlformats.org/drawingml/2006/wordprocessingDrawing" xmlns:w10="urn:schemas-microsoft-com:office:word" xmlns:w="http://schemas.openxmlformats.org/wordprocessingml/2006/main" xmlns:wne="http://schemas.microsoft.com/office/word/2006/wordml">
+<w:document xmlns:wpc="http://schemas.microsoft.com/office/word/2010/wordprocessingCanvas" xmlns:cx="http://schemas.microsoft.com/office/drawing/2014/chartex" xmlns:cx1="http://schemas.microsoft.com/office/drawing/2015/9/8/chartex" xmlns:cx2="http://schemas.microsoft.com/office/drawing/2015/10/21/chartex" xmlns:cx3="http://schemas.microsoft.com/office/drawing/2016/5/9/chartex" xmlns:cx4="http://schemas.microsoft.com/office/drawing/2016/5/10/chartex" xmlns:cx5="http://schemas.microsoft.com/office/drawing/2016/5/11/chartex" xmlns:cx6="http://schemas.microsoft.com/office/drawing/2016/5/12/chartex" xmlns:cx7="http://schemas.microsoft.com/office/drawing/2016/5/13/chartex" xmlns:cx8="http://schemas.microsoft.com/office/drawing/2016/5/14/chartex" xmlns:mc="http://schemas.openxmlformats.org/markup-compatibility/2006" xmlns:aink="http://schemas.microsoft.com/office/drawing/2016/ink" xmlns:am3d="http://schemas.microsoft.com/office/drawing/2017/model3d" xmlns:o="urn:schemas-microsoft-com:office:office" xmlns:r="http://schemas.openxmlformats.org/officeDocument/2006/relationships" xmlns:m="http://schemas.openxmlformats.org/officeDocument/2006/math" xmlns:v="urn:schemas-microsoft-com:vml" xmlns:wp14="http://schemas.microsoft.com/office/word/2010/wordprocessingDrawing" xmlns:wp="http://schemas.openxmlformats.org/drawingml/2006/wordprocessingDrawing" xmlns:w10="urn:schemas-microsoft-com:office:word" xmlns:w="http://schemas.openxmlformats.org/wordprocessingml/2006/main" xmlns:w14="http://schemas.microsoft.com/office/word/2010/wordml" xmlns:w15="http://schemas.microsoft.com/office/word/2012/wordml" xmlns:w16cid="http://schemas.microsoft.com/office/word/2016/wordml/cid" xmlns:w16se="http://schemas.microsoft.com/office/word/2015/wordml/symex" xmlns:wpg="http://schemas.microsoft.com/office/word/2010/wordprocessingGroup" xmlns:wpi="http://schemas.microsoft.com/office/word/2010/wordprocessingInk" xmlns:wne="http://schemas.microsoft.com/office/word/2006/wordml" xmlns:wps="http://schemas.microsoft.com/office/word/2010/wordprocessingShape" mc:Ignorable="w14 w15 w16se w16cid wp14">
   <w:body>
     <w:p>
       <w:pPr>
@@ -11,13 +11,23 @@
           <w:szCs w:val="24"/>
         </w:rPr>
       </w:pPr>
-      <w:r>
-        <w:rPr>
-          <w:rFonts w:ascii="Times New Roman" w:hAnsi="Times New Roman" w:cs="Times New Roman"/>
-          <w:sz w:val="24"/>
-          <w:szCs w:val="24"/>
-        </w:rPr>
-        <w:t xml:space="preserve">GreenMate </w:t>
+      <w:proofErr w:type="spellStart"/>
+      <w:r>
+        <w:rPr>
+          <w:rFonts w:ascii="Times New Roman" w:hAnsi="Times New Roman" w:cs="Times New Roman"/>
+          <w:sz w:val="24"/>
+          <w:szCs w:val="24"/>
+        </w:rPr>
+        <w:t>GreenMate</w:t>
+      </w:r>
+      <w:proofErr w:type="spellEnd"/>
+      <w:r>
+        <w:rPr>
+          <w:rFonts w:ascii="Times New Roman" w:hAnsi="Times New Roman" w:cs="Times New Roman"/>
+          <w:sz w:val="24"/>
+          <w:szCs w:val="24"/>
+        </w:rPr>
+        <w:t xml:space="preserve"> </w:t>
       </w:r>
       <w:r>
         <w:rPr>
@@ -75,7 +85,7 @@
       <w:hyperlink r:id="rId5" w:history="1">
         <w:r>
           <w:rPr>
-            <w:rStyle w:val="Hyperlink"/>
+            <w:rStyle w:val="a3"/>
             <w:rFonts w:ascii="Times New Roman" w:hAnsi="Times New Roman" w:cs="Times New Roman"/>
             <w:sz w:val="24"/>
             <w:szCs w:val="24"/>
@@ -122,13 +132,23 @@
           <w:szCs w:val="24"/>
         </w:rPr>
       </w:pPr>
-      <w:r>
-        <w:rPr>
-          <w:rFonts w:ascii="Times New Roman" w:hAnsi="Times New Roman" w:cs="Times New Roman"/>
-          <w:sz w:val="24"/>
-          <w:szCs w:val="24"/>
-        </w:rPr>
-        <w:t>GreenMate is a sustainability-promoting Android application that uses various mechanics to encourage users in creating an environmentally-friendly society. The app’s features include a step counter, a recycling database and counter, and a point system. Additionally, a happy polar bear character is used to motivate users in living eco-friendly lifestyles and changes states based on user inputs, which proportionally affects the point amount assigned to the user.</w:t>
+      <w:proofErr w:type="spellStart"/>
+      <w:r>
+        <w:rPr>
+          <w:rFonts w:ascii="Times New Roman" w:hAnsi="Times New Roman" w:cs="Times New Roman"/>
+          <w:sz w:val="24"/>
+          <w:szCs w:val="24"/>
+        </w:rPr>
+        <w:t>GreenMate</w:t>
+      </w:r>
+      <w:proofErr w:type="spellEnd"/>
+      <w:r>
+        <w:rPr>
+          <w:rFonts w:ascii="Times New Roman" w:hAnsi="Times New Roman" w:cs="Times New Roman"/>
+          <w:sz w:val="24"/>
+          <w:szCs w:val="24"/>
+        </w:rPr>
+        <w:t xml:space="preserve"> is a sustainability-promoting Android application that uses various mechanics to encourage users in creating an environmentally-friendly society. The app’s features include a step counter, a recycling database and counter, and a point system. Additionally, a happy polar bear character is used to motivate users in living eco-friendly lifestyles and changes states based on user inputs, which proportionally affects the point amount assigned to the user.</w:t>
       </w:r>
     </w:p>
     <w:p>
@@ -379,7 +399,29 @@
           <w:szCs w:val="24"/>
           <w:shd w:val="clear" w:color="auto" w:fill="FFFFFF"/>
         </w:rPr>
-        <w:t>Michael Harkess:</w:t>
+        <w:t xml:space="preserve">Michael </w:t>
+      </w:r>
+      <w:proofErr w:type="spellStart"/>
+      <w:r>
+        <w:rPr>
+          <w:rFonts w:ascii="Times New Roman" w:hAnsi="Times New Roman" w:cs="Times New Roman"/>
+          <w:color w:val="24292E"/>
+          <w:sz w:val="24"/>
+          <w:szCs w:val="24"/>
+          <w:shd w:val="clear" w:color="auto" w:fill="FFFFFF"/>
+        </w:rPr>
+        <w:t>Harkess</w:t>
+      </w:r>
+      <w:proofErr w:type="spellEnd"/>
+      <w:r>
+        <w:rPr>
+          <w:rFonts w:ascii="Times New Roman" w:hAnsi="Times New Roman" w:cs="Times New Roman"/>
+          <w:color w:val="24292E"/>
+          <w:sz w:val="24"/>
+          <w:szCs w:val="24"/>
+          <w:shd w:val="clear" w:color="auto" w:fill="FFFFFF"/>
+        </w:rPr>
+        <w:t>:</w:t>
       </w:r>
     </w:p>
     <w:p>
@@ -394,6 +436,7 @@
           <w:szCs w:val="24"/>
         </w:rPr>
       </w:pPr>
+      <w:proofErr w:type="spellStart"/>
       <w:r>
         <w:rPr>
           <w:rFonts w:ascii="Times New Roman" w:hAnsi="Times New Roman" w:cs="Times New Roman"/>
@@ -402,7 +445,18 @@
           <w:szCs w:val="24"/>
           <w:shd w:val="clear" w:color="auto" w:fill="FFFFFF"/>
         </w:rPr>
-        <w:t>Hanming Wang</w:t>
+        <w:t>Hanming</w:t>
+      </w:r>
+      <w:proofErr w:type="spellEnd"/>
+      <w:r>
+        <w:rPr>
+          <w:rFonts w:ascii="Times New Roman" w:hAnsi="Times New Roman" w:cs="Times New Roman"/>
+          <w:color w:val="24292E"/>
+          <w:sz w:val="24"/>
+          <w:szCs w:val="24"/>
+          <w:shd w:val="clear" w:color="auto" w:fill="FFFFFF"/>
+        </w:rPr>
+        <w:t xml:space="preserve"> Wang</w:t>
       </w:r>
       <w:r>
         <w:rPr>
@@ -447,6 +501,201 @@
         </w:rPr>
         <w:t>:</w:t>
       </w:r>
+      <w:r>
+        <w:rPr>
+          <w:rFonts w:ascii="Times New Roman" w:hAnsi="Times New Roman" w:cs="Times New Roman"/>
+          <w:color w:val="24292E"/>
+          <w:sz w:val="24"/>
+          <w:szCs w:val="24"/>
+          <w:shd w:val="clear" w:color="auto" w:fill="FFFFFF"/>
+        </w:rPr>
+        <w:t xml:space="preserve"> </w:t>
+      </w:r>
+    </w:p>
+    <w:p>
+      <w:pPr>
+        <w:numPr>
+          <w:ilvl w:val="1"/>
+          <w:numId w:val="1"/>
+        </w:numPr>
+        <w:rPr>
+          <w:rFonts w:ascii="Times New Roman" w:hAnsi="Times New Roman" w:cs="Times New Roman"/>
+          <w:sz w:val="24"/>
+          <w:szCs w:val="24"/>
+        </w:rPr>
+      </w:pPr>
+      <w:r>
+        <w:rPr>
+          <w:rFonts w:ascii="Times New Roman" w:hAnsi="Times New Roman" w:cs="Times New Roman" w:hint="eastAsia"/>
+          <w:sz w:val="24"/>
+          <w:szCs w:val="24"/>
+        </w:rPr>
+        <w:t>P</w:t>
+      </w:r>
+      <w:r>
+        <w:rPr>
+          <w:rFonts w:ascii="Times New Roman" w:hAnsi="Times New Roman" w:cs="Times New Roman"/>
+          <w:sz w:val="24"/>
+          <w:szCs w:val="24"/>
+        </w:rPr>
+        <w:t>rovided ideas about the app we are going to work on</w:t>
+      </w:r>
+    </w:p>
+    <w:p>
+      <w:pPr>
+        <w:numPr>
+          <w:ilvl w:val="1"/>
+          <w:numId w:val="1"/>
+        </w:numPr>
+        <w:rPr>
+          <w:rFonts w:ascii="Times New Roman" w:hAnsi="Times New Roman" w:cs="Times New Roman"/>
+          <w:sz w:val="24"/>
+          <w:szCs w:val="24"/>
+        </w:rPr>
+      </w:pPr>
+      <w:r>
+        <w:rPr>
+          <w:rFonts w:ascii="Times New Roman" w:hAnsi="Times New Roman" w:cs="Times New Roman" w:hint="eastAsia"/>
+          <w:sz w:val="24"/>
+          <w:szCs w:val="24"/>
+        </w:rPr>
+        <w:t>P</w:t>
+      </w:r>
+      <w:r>
+        <w:rPr>
+          <w:rFonts w:ascii="Times New Roman" w:hAnsi="Times New Roman" w:cs="Times New Roman"/>
+          <w:sz w:val="24"/>
+          <w:szCs w:val="24"/>
+        </w:rPr>
+        <w:t>rovided the details and functionalities that we could achieve</w:t>
+      </w:r>
+    </w:p>
+    <w:p>
+      <w:pPr>
+        <w:numPr>
+          <w:ilvl w:val="1"/>
+          <w:numId w:val="1"/>
+        </w:numPr>
+        <w:rPr>
+          <w:rFonts w:ascii="Times New Roman" w:hAnsi="Times New Roman" w:cs="Times New Roman"/>
+          <w:sz w:val="24"/>
+          <w:szCs w:val="24"/>
+        </w:rPr>
+      </w:pPr>
+      <w:r>
+        <w:rPr>
+          <w:rFonts w:ascii="Times New Roman" w:hAnsi="Times New Roman" w:cs="Times New Roman" w:hint="eastAsia"/>
+          <w:sz w:val="24"/>
+          <w:szCs w:val="24"/>
+        </w:rPr>
+        <w:t>C</w:t>
+      </w:r>
+      <w:r>
+        <w:rPr>
+          <w:rFonts w:ascii="Times New Roman" w:hAnsi="Times New Roman" w:cs="Times New Roman"/>
+          <w:sz w:val="24"/>
+          <w:szCs w:val="24"/>
+        </w:rPr>
+        <w:t>ooperated with the interface lead with UI designs</w:t>
+      </w:r>
+    </w:p>
+    <w:p>
+      <w:pPr>
+        <w:numPr>
+          <w:ilvl w:val="1"/>
+          <w:numId w:val="1"/>
+        </w:numPr>
+        <w:rPr>
+          <w:rFonts w:ascii="Times New Roman" w:hAnsi="Times New Roman" w:cs="Times New Roman"/>
+          <w:sz w:val="24"/>
+          <w:szCs w:val="24"/>
+        </w:rPr>
+      </w:pPr>
+      <w:r>
+        <w:rPr>
+          <w:rFonts w:ascii="Times New Roman" w:hAnsi="Times New Roman" w:cs="Times New Roman" w:hint="eastAsia"/>
+          <w:sz w:val="24"/>
+          <w:szCs w:val="24"/>
+        </w:rPr>
+        <w:t>G</w:t>
+      </w:r>
+      <w:r>
+        <w:rPr>
+          <w:rFonts w:ascii="Times New Roman" w:hAnsi="Times New Roman" w:cs="Times New Roman"/>
+          <w:sz w:val="24"/>
+          <w:szCs w:val="24"/>
+        </w:rPr>
+        <w:t>athered information and categorized into PowerPoint</w:t>
+      </w:r>
+    </w:p>
+    <w:p>
+      <w:pPr>
+        <w:numPr>
+          <w:ilvl w:val="1"/>
+          <w:numId w:val="1"/>
+        </w:numPr>
+        <w:rPr>
+          <w:rFonts w:ascii="Times New Roman" w:hAnsi="Times New Roman" w:cs="Times New Roman"/>
+          <w:sz w:val="24"/>
+          <w:szCs w:val="24"/>
+        </w:rPr>
+      </w:pPr>
+      <w:r>
+        <w:rPr>
+          <w:rFonts w:ascii="Times New Roman" w:hAnsi="Times New Roman" w:cs="Times New Roman" w:hint="eastAsia"/>
+          <w:sz w:val="24"/>
+          <w:szCs w:val="24"/>
+        </w:rPr>
+        <w:lastRenderedPageBreak/>
+        <w:t>C</w:t>
+      </w:r>
+      <w:r>
+        <w:rPr>
+          <w:rFonts w:ascii="Times New Roman" w:hAnsi="Times New Roman" w:cs="Times New Roman"/>
+          <w:sz w:val="24"/>
+          <w:szCs w:val="24"/>
+        </w:rPr>
+        <w:t>hecked if the functionality works as expected</w:t>
+      </w:r>
+    </w:p>
+    <w:p>
+      <w:pPr>
+        <w:numPr>
+          <w:ilvl w:val="1"/>
+          <w:numId w:val="1"/>
+        </w:numPr>
+        <w:rPr>
+          <w:rFonts w:ascii="Times New Roman" w:hAnsi="Times New Roman" w:cs="Times New Roman"/>
+          <w:sz w:val="24"/>
+          <w:szCs w:val="24"/>
+        </w:rPr>
+      </w:pPr>
+      <w:r>
+        <w:rPr>
+          <w:rFonts w:ascii="Times New Roman" w:hAnsi="Times New Roman" w:cs="Times New Roman" w:hint="eastAsia"/>
+          <w:sz w:val="24"/>
+          <w:szCs w:val="24"/>
+        </w:rPr>
+        <w:t>C</w:t>
+      </w:r>
+      <w:r>
+        <w:rPr>
+          <w:rFonts w:ascii="Times New Roman" w:hAnsi="Times New Roman" w:cs="Times New Roman"/>
+          <w:sz w:val="24"/>
+          <w:szCs w:val="24"/>
+        </w:rPr>
+        <w:t xml:space="preserve">oded for the UI design in Android Studio to </w:t>
+      </w:r>
+      <w:bookmarkStart w:id="0" w:name="_GoBack"/>
+      <w:bookmarkEnd w:id="0"/>
+      <w:r>
+        <w:rPr>
+          <w:rFonts w:ascii="Times New Roman" w:hAnsi="Times New Roman" w:cs="Times New Roman"/>
+          <w:sz w:val="24"/>
+          <w:szCs w:val="24"/>
+        </w:rPr>
+        <w:t>work as an app</w:t>
+      </w:r>
     </w:p>
     <w:p>
       <w:pPr>
@@ -460,6 +709,7 @@
           <w:szCs w:val="24"/>
         </w:rPr>
       </w:pPr>
+      <w:proofErr w:type="spellStart"/>
       <w:r>
         <w:rPr>
           <w:rFonts w:ascii="Times New Roman" w:hAnsi="Times New Roman" w:cs="Times New Roman"/>
@@ -468,7 +718,18 @@
           <w:szCs w:val="24"/>
           <w:shd w:val="clear" w:color="auto" w:fill="FFFFFF"/>
         </w:rPr>
-        <w:t>Yiquin Zhang</w:t>
+        <w:t>Yiquin</w:t>
+      </w:r>
+      <w:proofErr w:type="spellEnd"/>
+      <w:r>
+        <w:rPr>
+          <w:rFonts w:ascii="Times New Roman" w:hAnsi="Times New Roman" w:cs="Times New Roman"/>
+          <w:color w:val="24292E"/>
+          <w:sz w:val="24"/>
+          <w:szCs w:val="24"/>
+          <w:shd w:val="clear" w:color="auto" w:fill="FFFFFF"/>
+        </w:rPr>
+        <w:t xml:space="preserve"> Zhang</w:t>
       </w:r>
       <w:r>
         <w:rPr>
@@ -493,6 +754,7 @@
           <w:szCs w:val="24"/>
         </w:rPr>
       </w:pPr>
+      <w:proofErr w:type="spellStart"/>
       <w:r>
         <w:rPr>
           <w:rFonts w:ascii="Times New Roman" w:hAnsi="Times New Roman" w:cs="Times New Roman"/>
@@ -501,8 +763,31 @@
           <w:szCs w:val="24"/>
           <w:shd w:val="clear" w:color="auto" w:fill="FFFFFF"/>
         </w:rPr>
-        <w:t>Samarah Uriarte</w:t>
-      </w:r>
+        <w:t>Samarah</w:t>
+      </w:r>
+      <w:proofErr w:type="spellEnd"/>
+      <w:r>
+        <w:rPr>
+          <w:rFonts w:ascii="Times New Roman" w:hAnsi="Times New Roman" w:cs="Times New Roman"/>
+          <w:color w:val="24292E"/>
+          <w:sz w:val="24"/>
+          <w:szCs w:val="24"/>
+          <w:shd w:val="clear" w:color="auto" w:fill="FFFFFF"/>
+        </w:rPr>
+        <w:t xml:space="preserve"> </w:t>
+      </w:r>
+      <w:proofErr w:type="spellStart"/>
+      <w:r>
+        <w:rPr>
+          <w:rFonts w:ascii="Times New Roman" w:hAnsi="Times New Roman" w:cs="Times New Roman"/>
+          <w:color w:val="24292E"/>
+          <w:sz w:val="24"/>
+          <w:szCs w:val="24"/>
+          <w:shd w:val="clear" w:color="auto" w:fill="FFFFFF"/>
+        </w:rPr>
+        <w:t>Uriarte</w:t>
+      </w:r>
+      <w:proofErr w:type="spellEnd"/>
       <w:r>
         <w:rPr>
           <w:rFonts w:ascii="Times New Roman" w:hAnsi="Times New Roman" w:cs="Times New Roman"/>
@@ -532,7 +817,25 @@
           <w:sz w:val="24"/>
           <w:szCs w:val="24"/>
         </w:rPr>
-        <w:t>Contributed to developing the idea behind GreenMate and what the app would do</w:t>
+        <w:t xml:space="preserve">Contributed to developing the idea behind </w:t>
+      </w:r>
+      <w:proofErr w:type="spellStart"/>
+      <w:r>
+        <w:rPr>
+          <w:rFonts w:ascii="Times New Roman" w:hAnsi="Times New Roman" w:cs="Times New Roman"/>
+          <w:sz w:val="24"/>
+          <w:szCs w:val="24"/>
+        </w:rPr>
+        <w:t>GreenMate</w:t>
+      </w:r>
+      <w:proofErr w:type="spellEnd"/>
+      <w:r>
+        <w:rPr>
+          <w:rFonts w:ascii="Times New Roman" w:hAnsi="Times New Roman" w:cs="Times New Roman"/>
+          <w:sz w:val="24"/>
+          <w:szCs w:val="24"/>
+        </w:rPr>
+        <w:t xml:space="preserve"> and what the app would do</w:t>
       </w:r>
     </w:p>
     <w:p>
@@ -807,6 +1110,7 @@
           <w:sz w:val="24"/>
           <w:szCs w:val="24"/>
         </w:rPr>
+        <w:lastRenderedPageBreak/>
         <w:t>Points Feature:</w:t>
       </w:r>
     </w:p>
@@ -909,7 +1213,7 @@
             <v:path o:extrusionok="f" gradientshapeok="t" o:connecttype="rect"/>
             <o:lock v:ext="edit" aspectratio="t"/>
           </v:shapetype>
-          <v:shape id="Picture 1" o:spid="_x0000_s1026" type="#_x0000_t75" style="position:absolute;left:0;text-align:left;margin-left:94.5pt;margin-top:5pt;width:117.5pt;height:117.5pt;z-index:-251658752;visibility:visible" wrapcoords="15134 3439 7980 4815 6741 5228 6741 5778 7429 7842 6191 8255 6054 9080 6466 10043 8255 12245 8668 14446 9218 16647 9080 17335 9631 17748 10456 17748 14308 17748 15546 17610 15271 17060 12932 16647 12795 14446 13483 14446 14033 13208 13758 12245 12932 10043 13345 7842 14583 5641 15409 5641 17335 4127 17197 3439 15134 3439">
+          <v:shape id="Picture 1" o:spid="_x0000_s1028" type="#_x0000_t75" alt="" style="position:absolute;left:0;text-align:left;margin-left:94.5pt;margin-top:5pt;width:117.5pt;height:117.5pt;z-index:-2;visibility:visible;mso-wrap-edited:f;mso-width-percent:0;mso-height-percent:0;mso-width-percent:0;mso-height-percent:0" wrapcoords="15134 3439 7980 4815 6741 5228 6741 5778 7429 7842 6191 8255 6054 9080 6466 10043 8255 12245 8668 14446 9218 16647 9080 17335 9631 17748 10456 17748 14308 17748 15546 17610 15271 17060 12932 16647 12795 14446 13483 14446 14033 13208 13758 12245 12932 10043 13345 7842 14583 5641 15409 5641 17335 4127 17197 3439 15134 3439">
             <v:imagedata r:id="rId6" o:title=""/>
             <w10:wrap type="tight"/>
           </v:shape>
@@ -920,7 +1224,7 @@
           <w:noProof/>
         </w:rPr>
         <w:pict>
-          <v:shape id="Picture 2" o:spid="_x0000_s1027" type="#_x0000_t75" style="position:absolute;left:0;text-align:left;margin-left:283pt;margin-top:0;width:114pt;height:114pt;z-index:-251659776;visibility:visible" wrapcoords="6111 1847 6111 4547 9947 6395 10800 6395 8384 6963 7674 7532 8242 10942 8526 19326 9237 20037 10942 20037 12789 20037 12789 20037 14921 19895 14921 19326 12505 17763 13358 15489 14068 13216 14211 7674 13074 6821 11226 6395 14353 4121 15632 2558 15489 2132 13784 1847 6111 1847">
+          <v:shape id="Picture 2" o:spid="_x0000_s1027" type="#_x0000_t75" alt="" style="position:absolute;left:0;text-align:left;margin-left:283pt;margin-top:0;width:114pt;height:114pt;z-index:-3;visibility:visible;mso-wrap-edited:f;mso-width-percent:0;mso-height-percent:0;mso-width-percent:0;mso-height-percent:0" wrapcoords="6111 1847 6111 4547 9947 6395 10800 6395 8384 6963 7674 7532 8242 10942 8526 19326 9237 20037 10942 20037 12789 20037 12789 20037 14921 19895 14921 19326 12505 17763 13358 15489 14068 13216 14211 7674 13074 6821 11226 6395 14353 4121 15632 2558 15489 2132 13784 1847 6111 1847">
             <v:imagedata r:id="rId7" o:title=""/>
             <w10:wrap type="tight"/>
           </v:shape>
@@ -955,7 +1259,7 @@
             <v:path arrowok="t" fillok="f" o:connecttype="none"/>
             <o:lock v:ext="edit" shapetype="t"/>
           </v:shapetype>
-          <v:shape id="Straight Arrow Connector 4" o:spid="_x0000_s1028" type="#_x0000_t32" style="position:absolute;left:0;text-align:left;margin-left:213.5pt;margin-top:18.25pt;width:1in;height:.5pt;flip:y;z-index:251658752;visibility:visible" strokeweight=".5pt">
+          <v:shape id="Straight Arrow Connector 4" o:spid="_x0000_s1026" type="#_x0000_t32" alt="" style="position:absolute;left:0;text-align:left;margin-left:213.5pt;margin-top:18.25pt;width:1in;height:.5pt;flip:y;z-index:3;visibility:visible;mso-wrap-edited:f;mso-width-percent:0;mso-height-percent:0;mso-width-percent:0;mso-height-percent:0" strokeweight=".5pt">
             <v:stroke endarrow="block" joinstyle="miter"/>
           </v:shape>
         </w:pict>
@@ -1003,7 +1307,25 @@
           <w:sz w:val="24"/>
           <w:szCs w:val="24"/>
         </w:rPr>
-        <w:t>Currently, the point system is fundamental in complexity but by Friday, we plan to add a feature that recognizes the user’s patterns and compares how the user is performing based on these past trends. For example, if the user enters many recycled items one day and only recycles one item the following day, the bear will change from happy to tired, even though the total points accrued in those two days would satisfy the conditions that would result in a happy bear state. This addition would create a more logical interaction between the user and bear character.</w:t>
+        <w:t xml:space="preserve">Currently, the point system is fundamental in complexity but by Friday, we plan to add a feature that recognizes the user’s patterns and compares how the user is performing based on these past trends. For example, if the user enters many recycled items one </w:t>
+      </w:r>
+      <w:proofErr w:type="gramStart"/>
+      <w:r>
+        <w:rPr>
+          <w:rFonts w:ascii="Times New Roman" w:hAnsi="Times New Roman" w:cs="Times New Roman"/>
+          <w:sz w:val="24"/>
+          <w:szCs w:val="24"/>
+        </w:rPr>
+        <w:t>day</w:t>
+      </w:r>
+      <w:proofErr w:type="gramEnd"/>
+      <w:r>
+        <w:rPr>
+          <w:rFonts w:ascii="Times New Roman" w:hAnsi="Times New Roman" w:cs="Times New Roman"/>
+          <w:sz w:val="24"/>
+          <w:szCs w:val="24"/>
+        </w:rPr>
+        <w:t xml:space="preserve"> and only recycles one item the following day, the bear will change from happy to tired, even though the total points accrued in those two days would satisfy the conditions that would result in a happy bear state. This addition would create a more logical interaction between the user and bear character.</w:t>
       </w:r>
     </w:p>
     <w:p>
@@ -1109,8 +1431,6 @@
         </w:rPr>
         <w:t>ating the step counter and walking to a different location</w:t>
       </w:r>
-      <w:bookmarkStart w:id="0" w:name="_GoBack"/>
-      <w:bookmarkEnd w:id="0"/>
     </w:p>
     <w:p>
       <w:pPr>
@@ -1153,8 +1473,8 @@
 </file>
 
 <file path=word/numbering.xml><?xml version="1.0" encoding="utf-8"?>
-<w:numbering xmlns:ve="http://schemas.openxmlformats.org/markup-compatibility/2006" xmlns:o="urn:schemas-microsoft-com:office:office" xmlns:r="http://schemas.openxmlformats.org/officeDocument/2006/relationships" xmlns:m="http://schemas.openxmlformats.org/officeDocument/2006/math" xmlns:v="urn:schemas-microsoft-com:vml" xmlns:wp="http://schemas.openxmlformats.org/drawingml/2006/wordprocessingDrawing" xmlns:w10="urn:schemas-microsoft-com:office:word" xmlns:w="http://schemas.openxmlformats.org/wordprocessingml/2006/main" xmlns:wne="http://schemas.microsoft.com/office/word/2006/wordml">
-  <w:abstractNum w:abstractNumId="0">
+<w:numbering xmlns:wpc="http://schemas.microsoft.com/office/word/2010/wordprocessingCanvas" xmlns:cx="http://schemas.microsoft.com/office/drawing/2014/chartex" xmlns:cx1="http://schemas.microsoft.com/office/drawing/2015/9/8/chartex" xmlns:cx2="http://schemas.microsoft.com/office/drawing/2015/10/21/chartex" xmlns:cx3="http://schemas.microsoft.com/office/drawing/2016/5/9/chartex" xmlns:cx4="http://schemas.microsoft.com/office/drawing/2016/5/10/chartex" xmlns:cx5="http://schemas.microsoft.com/office/drawing/2016/5/11/chartex" xmlns:cx6="http://schemas.microsoft.com/office/drawing/2016/5/12/chartex" xmlns:cx7="http://schemas.microsoft.com/office/drawing/2016/5/13/chartex" xmlns:cx8="http://schemas.microsoft.com/office/drawing/2016/5/14/chartex" xmlns:mc="http://schemas.openxmlformats.org/markup-compatibility/2006" xmlns:aink="http://schemas.microsoft.com/office/drawing/2016/ink" xmlns:am3d="http://schemas.microsoft.com/office/drawing/2017/model3d" xmlns:o="urn:schemas-microsoft-com:office:office" xmlns:r="http://schemas.openxmlformats.org/officeDocument/2006/relationships" xmlns:m="http://schemas.openxmlformats.org/officeDocument/2006/math" xmlns:v="urn:schemas-microsoft-com:vml" xmlns:wp14="http://schemas.microsoft.com/office/word/2010/wordprocessingDrawing" xmlns:wp="http://schemas.openxmlformats.org/drawingml/2006/wordprocessingDrawing" xmlns:w10="urn:schemas-microsoft-com:office:word" xmlns:w="http://schemas.openxmlformats.org/wordprocessingml/2006/main" xmlns:w14="http://schemas.microsoft.com/office/word/2010/wordml" xmlns:w15="http://schemas.microsoft.com/office/word/2012/wordml" xmlns:w16cid="http://schemas.microsoft.com/office/word/2016/wordml/cid" xmlns:w16se="http://schemas.microsoft.com/office/word/2015/wordml/symex" xmlns:wpg="http://schemas.microsoft.com/office/word/2010/wordprocessingGroup" xmlns:wpi="http://schemas.microsoft.com/office/word/2010/wordprocessingInk" xmlns:wne="http://schemas.microsoft.com/office/word/2006/wordml" xmlns:wps="http://schemas.microsoft.com/office/word/2010/wordprocessingShape" mc:Ignorable="w14 w15 w16se w16cid wp14">
+  <w:abstractNum w:abstractNumId="0" w15:restartNumberingAfterBreak="0">
     <w:nsid w:val="1FD02B02"/>
     <w:multiLevelType w:val="hybridMultilevel"/>
     <w:tmpl w:val="D98EBE9A"/>
@@ -1243,7 +1563,7 @@
       </w:pPr>
     </w:lvl>
   </w:abstractNum>
-  <w:abstractNum w:abstractNumId="1">
+  <w:abstractNum w:abstractNumId="1" w15:restartNumberingAfterBreak="0">
     <w:nsid w:val="5C7655D7"/>
     <w:multiLevelType w:val="hybridMultilevel"/>
     <w:tmpl w:val="F702912C"/>
@@ -1356,7 +1676,7 @@
       </w:rPr>
     </w:lvl>
   </w:abstractNum>
-  <w:abstractNum w:abstractNumId="2">
+  <w:abstractNum w:abstractNumId="2" w15:restartNumberingAfterBreak="0">
     <w:nsid w:val="67433432"/>
     <w:multiLevelType w:val="hybridMultilevel"/>
     <w:tmpl w:val="749C21FC"/>
@@ -1472,7 +1792,7 @@
       </w:rPr>
     </w:lvl>
   </w:abstractNum>
-  <w:abstractNum w:abstractNumId="3">
+  <w:abstractNum w:abstractNumId="3" w15:restartNumberingAfterBreak="0">
     <w:nsid w:val="7D631B4A"/>
     <w:multiLevelType w:val="hybridMultilevel"/>
     <w:tmpl w:val="6380AE48"/>
@@ -1579,158 +1899,394 @@
 </file>
 
 <file path=word/styles.xml><?xml version="1.0" encoding="utf-8"?>
-<w:styles xmlns:r="http://schemas.openxmlformats.org/officeDocument/2006/relationships" xmlns:w="http://schemas.openxmlformats.org/wordprocessingml/2006/main">
+<w:styles xmlns:mc="http://schemas.openxmlformats.org/markup-compatibility/2006" xmlns:r="http://schemas.openxmlformats.org/officeDocument/2006/relationships" xmlns:w="http://schemas.openxmlformats.org/wordprocessingml/2006/main" xmlns:w14="http://schemas.microsoft.com/office/word/2010/wordml" xmlns:w15="http://schemas.microsoft.com/office/word/2012/wordml" xmlns:w16cid="http://schemas.microsoft.com/office/word/2016/wordml/cid" xmlns:w16se="http://schemas.microsoft.com/office/word/2015/wordml/symex" mc:Ignorable="w14 w15 w16se w16cid">
   <w:docDefaults>
     <w:rPrDefault>
       <w:rPr>
-        <w:rFonts w:ascii="Calibri" w:eastAsia="Calibri" w:hAnsi="Calibri" w:cs="Times New Roman"/>
-        <w:sz w:val="22"/>
-        <w:szCs w:val="22"/>
-        <w:lang w:val="en-US" w:eastAsia="en-US" w:bidi="ar-SA"/>
+        <w:rFonts w:ascii="Calibri" w:eastAsia="新細明體" w:hAnsi="Calibri" w:cs="Times New Roman"/>
+        <w:lang w:val="en-US" w:eastAsia="zh-TW" w:bidi="ar-SA"/>
       </w:rPr>
     </w:rPrDefault>
     <w:pPrDefault/>
   </w:docDefaults>
-  <w:latentStyles w:defLockedState="0" w:defUIPriority="99" w:defSemiHidden="1" w:defUnhideWhenUsed="1" w:defQFormat="0" w:count="267">
-    <w:lsdException w:name="Normal" w:locked="1" w:semiHidden="0" w:uiPriority="0" w:unhideWhenUsed="0" w:qFormat="1"/>
-    <w:lsdException w:name="heading 1" w:locked="1" w:semiHidden="0" w:uiPriority="0" w:unhideWhenUsed="0" w:qFormat="1"/>
-    <w:lsdException w:name="heading 2" w:locked="1" w:uiPriority="0" w:qFormat="1"/>
-    <w:lsdException w:name="heading 3" w:locked="1" w:uiPriority="0" w:qFormat="1"/>
-    <w:lsdException w:name="heading 4" w:locked="1" w:uiPriority="0" w:qFormat="1"/>
-    <w:lsdException w:name="heading 5" w:locked="1" w:uiPriority="0" w:qFormat="1"/>
-    <w:lsdException w:name="heading 6" w:locked="1" w:uiPriority="0" w:qFormat="1"/>
-    <w:lsdException w:name="heading 7" w:locked="1" w:uiPriority="0" w:qFormat="1"/>
-    <w:lsdException w:name="heading 8" w:locked="1" w:uiPriority="0" w:qFormat="1"/>
-    <w:lsdException w:name="heading 9" w:locked="1" w:uiPriority="0" w:qFormat="1"/>
-    <w:lsdException w:name="toc 1" w:locked="1" w:semiHidden="0" w:uiPriority="0" w:unhideWhenUsed="0"/>
-    <w:lsdException w:name="toc 2" w:locked="1" w:semiHidden="0" w:uiPriority="0" w:unhideWhenUsed="0"/>
-    <w:lsdException w:name="toc 3" w:locked="1" w:semiHidden="0" w:uiPriority="0" w:unhideWhenUsed="0"/>
-    <w:lsdException w:name="toc 4" w:locked="1" w:semiHidden="0" w:uiPriority="0" w:unhideWhenUsed="0"/>
-    <w:lsdException w:name="toc 5" w:locked="1" w:semiHidden="0" w:uiPriority="0" w:unhideWhenUsed="0"/>
-    <w:lsdException w:name="toc 6" w:locked="1" w:semiHidden="0" w:uiPriority="0" w:unhideWhenUsed="0"/>
-    <w:lsdException w:name="toc 7" w:locked="1" w:semiHidden="0" w:uiPriority="0" w:unhideWhenUsed="0"/>
-    <w:lsdException w:name="toc 8" w:locked="1" w:semiHidden="0" w:uiPriority="0" w:unhideWhenUsed="0"/>
-    <w:lsdException w:name="toc 9" w:locked="1" w:semiHidden="0" w:uiPriority="0" w:unhideWhenUsed="0"/>
-    <w:lsdException w:name="caption" w:locked="1" w:uiPriority="0" w:qFormat="1"/>
-    <w:lsdException w:name="Title" w:locked="1" w:semiHidden="0" w:uiPriority="0" w:unhideWhenUsed="0" w:qFormat="1"/>
-    <w:lsdException w:name="Default Paragraph Font" w:locked="1" w:semiHidden="0" w:uiPriority="0" w:unhideWhenUsed="0"/>
-    <w:lsdException w:name="Subtitle" w:locked="1" w:semiHidden="0" w:uiPriority="0" w:unhideWhenUsed="0" w:qFormat="1"/>
-    <w:lsdException w:name="Strong" w:locked="1" w:semiHidden="0" w:uiPriority="0" w:unhideWhenUsed="0" w:qFormat="1"/>
-    <w:lsdException w:name="Emphasis" w:locked="1" w:semiHidden="0" w:uiPriority="0" w:unhideWhenUsed="0" w:qFormat="1"/>
-    <w:lsdException w:name="Table Grid" w:locked="1" w:semiHidden="0" w:uiPriority="0" w:unhideWhenUsed="0"/>
-    <w:lsdException w:name="Placeholder Text" w:unhideWhenUsed="0"/>
-    <w:lsdException w:name="No Spacing" w:semiHidden="0" w:uiPriority="1" w:unhideWhenUsed="0" w:qFormat="1"/>
-    <w:lsdException w:name="Light Shading" w:semiHidden="0" w:uiPriority="60" w:unhideWhenUsed="0"/>
-    <w:lsdException w:name="Light List" w:semiHidden="0" w:uiPriority="61" w:unhideWhenUsed="0"/>
-    <w:lsdException w:name="Light Grid" w:semiHidden="0" w:uiPriority="62" w:unhideWhenUsed="0"/>
-    <w:lsdException w:name="Medium Shading 1" w:semiHidden="0" w:uiPriority="63" w:unhideWhenUsed="0"/>
-    <w:lsdException w:name="Medium Shading 2" w:semiHidden="0" w:uiPriority="64" w:unhideWhenUsed="0"/>
-    <w:lsdException w:name="Medium List 1" w:semiHidden="0" w:uiPriority="65" w:unhideWhenUsed="0"/>
-    <w:lsdException w:name="Medium List 2" w:semiHidden="0" w:uiPriority="66" w:unhideWhenUsed="0"/>
-    <w:lsdException w:name="Medium Grid 1" w:semiHidden="0" w:uiPriority="67" w:unhideWhenUsed="0"/>
-    <w:lsdException w:name="Medium Grid 2" w:semiHidden="0" w:uiPriority="68" w:unhideWhenUsed="0"/>
-    <w:lsdException w:name="Medium Grid 3" w:semiHidden="0" w:uiPriority="69" w:unhideWhenUsed="0"/>
-    <w:lsdException w:name="Dark List" w:semiHidden="0" w:uiPriority="70" w:unhideWhenUsed="0"/>
-    <w:lsdException w:name="Colorful Shading" w:semiHidden="0" w:uiPriority="71" w:unhideWhenUsed="0"/>
-    <w:lsdException w:name="Colorful List" w:semiHidden="0" w:uiPriority="72" w:unhideWhenUsed="0"/>
-    <w:lsdException w:name="Colorful Grid" w:semiHidden="0" w:uiPriority="73" w:unhideWhenUsed="0"/>
-    <w:lsdException w:name="Light Shading Accent 1" w:semiHidden="0" w:uiPriority="60" w:unhideWhenUsed="0"/>
-    <w:lsdException w:name="Light List Accent 1" w:semiHidden="0" w:uiPriority="61" w:unhideWhenUsed="0"/>
-    <w:lsdException w:name="Light Grid Accent 1" w:semiHidden="0" w:uiPriority="62" w:unhideWhenUsed="0"/>
-    <w:lsdException w:name="Medium Shading 1 Accent 1" w:semiHidden="0" w:uiPriority="63" w:unhideWhenUsed="0"/>
-    <w:lsdException w:name="Medium Shading 2 Accent 1" w:semiHidden="0" w:uiPriority="64" w:unhideWhenUsed="0"/>
-    <w:lsdException w:name="Medium List 1 Accent 1" w:semiHidden="0" w:uiPriority="65" w:unhideWhenUsed="0"/>
-    <w:lsdException w:name="Revision" w:unhideWhenUsed="0"/>
-    <w:lsdException w:name="List Paragraph" w:semiHidden="0" w:uiPriority="34" w:unhideWhenUsed="0" w:qFormat="1"/>
-    <w:lsdException w:name="Quote" w:semiHidden="0" w:uiPriority="29" w:unhideWhenUsed="0" w:qFormat="1"/>
-    <w:lsdException w:name="Intense Quote" w:semiHidden="0" w:uiPriority="30" w:unhideWhenUsed="0" w:qFormat="1"/>
-    <w:lsdException w:name="Medium List 2 Accent 1" w:semiHidden="0" w:uiPriority="66" w:unhideWhenUsed="0"/>
-    <w:lsdException w:name="Medium Grid 1 Accent 1" w:semiHidden="0" w:uiPriority="67" w:unhideWhenUsed="0"/>
-    <w:lsdException w:name="Medium Grid 2 Accent 1" w:semiHidden="0" w:uiPriority="68" w:unhideWhenUsed="0"/>
-    <w:lsdException w:name="Medium Grid 3 Accent 1" w:semiHidden="0" w:uiPriority="69" w:unhideWhenUsed="0"/>
-    <w:lsdException w:name="Dark List Accent 1" w:semiHidden="0" w:uiPriority="70" w:unhideWhenUsed="0"/>
-    <w:lsdException w:name="Colorful Shading Accent 1" w:semiHidden="0" w:uiPriority="71" w:unhideWhenUsed="0"/>
-    <w:lsdException w:name="Colorful List Accent 1" w:semiHidden="0" w:uiPriority="72" w:unhideWhenUsed="0"/>
-    <w:lsdException w:name="Colorful Grid Accent 1" w:semiHidden="0" w:uiPriority="73" w:unhideWhenUsed="0"/>
-    <w:lsdException w:name="Light Shading Accent 2" w:semiHidden="0" w:uiPriority="60" w:unhideWhenUsed="0"/>
-    <w:lsdException w:name="Light List Accent 2" w:semiHidden="0" w:uiPriority="61" w:unhideWhenUsed="0"/>
-    <w:lsdException w:name="Light Grid Accent 2" w:semiHidden="0" w:uiPriority="62" w:unhideWhenUsed="0"/>
-    <w:lsdException w:name="Medium Shading 1 Accent 2" w:semiHidden="0" w:uiPriority="63" w:unhideWhenUsed="0"/>
-    <w:lsdException w:name="Medium Shading 2 Accent 2" w:semiHidden="0" w:uiPriority="64" w:unhideWhenUsed="0"/>
-    <w:lsdException w:name="Medium List 1 Accent 2" w:semiHidden="0" w:uiPriority="65" w:unhideWhenUsed="0"/>
-    <w:lsdException w:name="Medium List 2 Accent 2" w:semiHidden="0" w:uiPriority="66" w:unhideWhenUsed="0"/>
-    <w:lsdException w:name="Medium Grid 1 Accent 2" w:semiHidden="0" w:uiPriority="67" w:unhideWhenUsed="0"/>
-    <w:lsdException w:name="Medium Grid 2 Accent 2" w:semiHidden="0" w:uiPriority="68" w:unhideWhenUsed="0"/>
-    <w:lsdException w:name="Medium Grid 3 Accent 2" w:semiHidden="0" w:uiPriority="69" w:unhideWhenUsed="0"/>
-    <w:lsdException w:name="Dark List Accent 2" w:semiHidden="0" w:uiPriority="70" w:unhideWhenUsed="0"/>
-    <w:lsdException w:name="Colorful Shading Accent 2" w:semiHidden="0" w:uiPriority="71" w:unhideWhenUsed="0"/>
-    <w:lsdException w:name="Colorful List Accent 2" w:semiHidden="0" w:uiPriority="72" w:unhideWhenUsed="0"/>
-    <w:lsdException w:name="Colorful Grid Accent 2" w:semiHidden="0" w:uiPriority="73" w:unhideWhenUsed="0"/>
-    <w:lsdException w:name="Light Shading Accent 3" w:semiHidden="0" w:uiPriority="60" w:unhideWhenUsed="0"/>
-    <w:lsdException w:name="Light List Accent 3" w:semiHidden="0" w:uiPriority="61" w:unhideWhenUsed="0"/>
-    <w:lsdException w:name="Light Grid Accent 3" w:semiHidden="0" w:uiPriority="62" w:unhideWhenUsed="0"/>
-    <w:lsdException w:name="Medium Shading 1 Accent 3" w:semiHidden="0" w:uiPriority="63" w:unhideWhenUsed="0"/>
-    <w:lsdException w:name="Medium Shading 2 Accent 3" w:semiHidden="0" w:uiPriority="64" w:unhideWhenUsed="0"/>
-    <w:lsdException w:name="Medium List 1 Accent 3" w:semiHidden="0" w:uiPriority="65" w:unhideWhenUsed="0"/>
-    <w:lsdException w:name="Medium List 2 Accent 3" w:semiHidden="0" w:uiPriority="66" w:unhideWhenUsed="0"/>
-    <w:lsdException w:name="Medium Grid 1 Accent 3" w:semiHidden="0" w:uiPriority="67" w:unhideWhenUsed="0"/>
-    <w:lsdException w:name="Medium Grid 2 Accent 3" w:semiHidden="0" w:uiPriority="68" w:unhideWhenUsed="0"/>
-    <w:lsdException w:name="Medium Grid 3 Accent 3" w:semiHidden="0" w:uiPriority="69" w:unhideWhenUsed="0"/>
-    <w:lsdException w:name="Dark List Accent 3" w:semiHidden="0" w:uiPriority="70" w:unhideWhenUsed="0"/>
-    <w:lsdException w:name="Colorful Shading Accent 3" w:semiHidden="0" w:uiPriority="71" w:unhideWhenUsed="0"/>
-    <w:lsdException w:name="Colorful List Accent 3" w:semiHidden="0" w:uiPriority="72" w:unhideWhenUsed="0"/>
-    <w:lsdException w:name="Colorful Grid Accent 3" w:semiHidden="0" w:uiPriority="73" w:unhideWhenUsed="0"/>
-    <w:lsdException w:name="Light Shading Accent 4" w:semiHidden="0" w:uiPriority="60" w:unhideWhenUsed="0"/>
-    <w:lsdException w:name="Light List Accent 4" w:semiHidden="0" w:uiPriority="61" w:unhideWhenUsed="0"/>
-    <w:lsdException w:name="Light Grid Accent 4" w:semiHidden="0" w:uiPriority="62" w:unhideWhenUsed="0"/>
-    <w:lsdException w:name="Medium Shading 1 Accent 4" w:semiHidden="0" w:uiPriority="63" w:unhideWhenUsed="0"/>
-    <w:lsdException w:name="Medium Shading 2 Accent 4" w:semiHidden="0" w:uiPriority="64" w:unhideWhenUsed="0"/>
-    <w:lsdException w:name="Medium List 1 Accent 4" w:semiHidden="0" w:uiPriority="65" w:unhideWhenUsed="0"/>
-    <w:lsdException w:name="Medium List 2 Accent 4" w:semiHidden="0" w:uiPriority="66" w:unhideWhenUsed="0"/>
-    <w:lsdException w:name="Medium Grid 1 Accent 4" w:semiHidden="0" w:uiPriority="67" w:unhideWhenUsed="0"/>
-    <w:lsdException w:name="Medium Grid 2 Accent 4" w:semiHidden="0" w:uiPriority="68" w:unhideWhenUsed="0"/>
-    <w:lsdException w:name="Medium Grid 3 Accent 4" w:semiHidden="0" w:uiPriority="69" w:unhideWhenUsed="0"/>
-    <w:lsdException w:name="Dark List Accent 4" w:semiHidden="0" w:uiPriority="70" w:unhideWhenUsed="0"/>
-    <w:lsdException w:name="Colorful Shading Accent 4" w:semiHidden="0" w:uiPriority="71" w:unhideWhenUsed="0"/>
-    <w:lsdException w:name="Colorful List Accent 4" w:semiHidden="0" w:uiPriority="72" w:unhideWhenUsed="0"/>
-    <w:lsdException w:name="Colorful Grid Accent 4" w:semiHidden="0" w:uiPriority="73" w:unhideWhenUsed="0"/>
-    <w:lsdException w:name="Light Shading Accent 5" w:semiHidden="0" w:uiPriority="60" w:unhideWhenUsed="0"/>
-    <w:lsdException w:name="Light List Accent 5" w:semiHidden="0" w:uiPriority="61" w:unhideWhenUsed="0"/>
-    <w:lsdException w:name="Light Grid Accent 5" w:semiHidden="0" w:uiPriority="62" w:unhideWhenUsed="0"/>
-    <w:lsdException w:name="Medium Shading 1 Accent 5" w:semiHidden="0" w:uiPriority="63" w:unhideWhenUsed="0"/>
-    <w:lsdException w:name="Medium Shading 2 Accent 5" w:semiHidden="0" w:uiPriority="64" w:unhideWhenUsed="0"/>
-    <w:lsdException w:name="Medium List 1 Accent 5" w:semiHidden="0" w:uiPriority="65" w:unhideWhenUsed="0"/>
-    <w:lsdException w:name="Medium List 2 Accent 5" w:semiHidden="0" w:uiPriority="66" w:unhideWhenUsed="0"/>
-    <w:lsdException w:name="Medium Grid 1 Accent 5" w:semiHidden="0" w:uiPriority="67" w:unhideWhenUsed="0"/>
-    <w:lsdException w:name="Medium Grid 2 Accent 5" w:semiHidden="0" w:uiPriority="68" w:unhideWhenUsed="0"/>
-    <w:lsdException w:name="Medium Grid 3 Accent 5" w:semiHidden="0" w:uiPriority="69" w:unhideWhenUsed="0"/>
-    <w:lsdException w:name="Dark List Accent 5" w:semiHidden="0" w:uiPriority="70" w:unhideWhenUsed="0"/>
-    <w:lsdException w:name="Colorful Shading Accent 5" w:semiHidden="0" w:uiPriority="71" w:unhideWhenUsed="0"/>
-    <w:lsdException w:name="Colorful List Accent 5" w:semiHidden="0" w:uiPriority="72" w:unhideWhenUsed="0"/>
-    <w:lsdException w:name="Colorful Grid Accent 5" w:semiHidden="0" w:uiPriority="73" w:unhideWhenUsed="0"/>
-    <w:lsdException w:name="Light Shading Accent 6" w:semiHidden="0" w:uiPriority="60" w:unhideWhenUsed="0"/>
-    <w:lsdException w:name="Light List Accent 6" w:semiHidden="0" w:uiPriority="61" w:unhideWhenUsed="0"/>
-    <w:lsdException w:name="Light Grid Accent 6" w:semiHidden="0" w:uiPriority="62" w:unhideWhenUsed="0"/>
-    <w:lsdException w:name="Medium Shading 1 Accent 6" w:semiHidden="0" w:uiPriority="63" w:unhideWhenUsed="0"/>
-    <w:lsdException w:name="Medium Shading 2 Accent 6" w:semiHidden="0" w:uiPriority="64" w:unhideWhenUsed="0"/>
-    <w:lsdException w:name="Medium List 1 Accent 6" w:semiHidden="0" w:uiPriority="65" w:unhideWhenUsed="0"/>
-    <w:lsdException w:name="Medium List 2 Accent 6" w:semiHidden="0" w:uiPriority="66" w:unhideWhenUsed="0"/>
-    <w:lsdException w:name="Medium Grid 1 Accent 6" w:semiHidden="0" w:uiPriority="67" w:unhideWhenUsed="0"/>
-    <w:lsdException w:name="Medium Grid 2 Accent 6" w:semiHidden="0" w:uiPriority="68" w:unhideWhenUsed="0"/>
-    <w:lsdException w:name="Medium Grid 3 Accent 6" w:semiHidden="0" w:uiPriority="69" w:unhideWhenUsed="0"/>
-    <w:lsdException w:name="Dark List Accent 6" w:semiHidden="0" w:uiPriority="70" w:unhideWhenUsed="0"/>
-    <w:lsdException w:name="Colorful Shading Accent 6" w:semiHidden="0" w:uiPriority="71" w:unhideWhenUsed="0"/>
-    <w:lsdException w:name="Colorful List Accent 6" w:semiHidden="0" w:uiPriority="72" w:unhideWhenUsed="0"/>
-    <w:lsdException w:name="Colorful Grid Accent 6" w:semiHidden="0" w:uiPriority="73" w:unhideWhenUsed="0"/>
-    <w:lsdException w:name="Subtle Emphasis" w:semiHidden="0" w:uiPriority="19" w:unhideWhenUsed="0" w:qFormat="1"/>
-    <w:lsdException w:name="Intense Emphasis" w:semiHidden="0" w:uiPriority="21" w:unhideWhenUsed="0" w:qFormat="1"/>
-    <w:lsdException w:name="Subtle Reference" w:semiHidden="0" w:uiPriority="31" w:unhideWhenUsed="0" w:qFormat="1"/>
-    <w:lsdException w:name="Intense Reference" w:semiHidden="0" w:uiPriority="32" w:unhideWhenUsed="0" w:qFormat="1"/>
-    <w:lsdException w:name="Book Title" w:semiHidden="0" w:uiPriority="33" w:unhideWhenUsed="0" w:qFormat="1"/>
-    <w:lsdException w:name="Bibliography" w:uiPriority="37"/>
-    <w:lsdException w:name="TOC Heading" w:uiPriority="39" w:qFormat="1"/>
+  <w:latentStyles w:defLockedState="0" w:defUIPriority="99" w:defSemiHidden="0" w:defUnhideWhenUsed="0" w:defQFormat="0" w:count="375">
+    <w:lsdException w:name="Normal" w:locked="1" w:uiPriority="0" w:qFormat="1"/>
+    <w:lsdException w:name="heading 1" w:locked="1" w:uiPriority="0" w:qFormat="1"/>
+    <w:lsdException w:name="heading 2" w:locked="1" w:semiHidden="1" w:uiPriority="0" w:unhideWhenUsed="1" w:qFormat="1"/>
+    <w:lsdException w:name="heading 3" w:locked="1" w:semiHidden="1" w:uiPriority="0" w:unhideWhenUsed="1" w:qFormat="1"/>
+    <w:lsdException w:name="heading 4" w:locked="1" w:semiHidden="1" w:uiPriority="0" w:unhideWhenUsed="1" w:qFormat="1"/>
+    <w:lsdException w:name="heading 5" w:locked="1" w:semiHidden="1" w:uiPriority="0" w:unhideWhenUsed="1" w:qFormat="1"/>
+    <w:lsdException w:name="heading 6" w:locked="1" w:semiHidden="1" w:uiPriority="0" w:unhideWhenUsed="1" w:qFormat="1"/>
+    <w:lsdException w:name="heading 7" w:locked="1" w:semiHidden="1" w:uiPriority="0" w:unhideWhenUsed="1" w:qFormat="1"/>
+    <w:lsdException w:name="heading 8" w:locked="1" w:semiHidden="1" w:uiPriority="0" w:unhideWhenUsed="1" w:qFormat="1"/>
+    <w:lsdException w:name="heading 9" w:locked="1" w:semiHidden="1" w:uiPriority="0" w:unhideWhenUsed="1" w:qFormat="1"/>
+    <w:lsdException w:name="index 1" w:semiHidden="1" w:unhideWhenUsed="1"/>
+    <w:lsdException w:name="index 2" w:semiHidden="1" w:unhideWhenUsed="1"/>
+    <w:lsdException w:name="index 3" w:semiHidden="1" w:unhideWhenUsed="1"/>
+    <w:lsdException w:name="index 4" w:semiHidden="1" w:unhideWhenUsed="1"/>
+    <w:lsdException w:name="index 5" w:semiHidden="1" w:unhideWhenUsed="1"/>
+    <w:lsdException w:name="index 6" w:semiHidden="1" w:unhideWhenUsed="1"/>
+    <w:lsdException w:name="index 7" w:semiHidden="1" w:unhideWhenUsed="1"/>
+    <w:lsdException w:name="index 8" w:semiHidden="1" w:unhideWhenUsed="1"/>
+    <w:lsdException w:name="index 9" w:semiHidden="1" w:unhideWhenUsed="1"/>
+    <w:lsdException w:name="toc 1" w:locked="1" w:uiPriority="0"/>
+    <w:lsdException w:name="toc 2" w:locked="1" w:uiPriority="0"/>
+    <w:lsdException w:name="toc 3" w:locked="1" w:uiPriority="0"/>
+    <w:lsdException w:name="toc 4" w:locked="1" w:uiPriority="0"/>
+    <w:lsdException w:name="toc 5" w:locked="1" w:uiPriority="0"/>
+    <w:lsdException w:name="toc 6" w:locked="1" w:uiPriority="0"/>
+    <w:lsdException w:name="toc 7" w:locked="1" w:uiPriority="0"/>
+    <w:lsdException w:name="toc 8" w:locked="1" w:uiPriority="0"/>
+    <w:lsdException w:name="toc 9" w:locked="1" w:uiPriority="0"/>
+    <w:lsdException w:name="Normal Indent" w:semiHidden="1" w:unhideWhenUsed="1"/>
+    <w:lsdException w:name="footnote text" w:semiHidden="1" w:unhideWhenUsed="1"/>
+    <w:lsdException w:name="annotation text" w:semiHidden="1" w:unhideWhenUsed="1"/>
+    <w:lsdException w:name="header" w:semiHidden="1" w:unhideWhenUsed="1"/>
+    <w:lsdException w:name="footer" w:semiHidden="1" w:unhideWhenUsed="1"/>
+    <w:lsdException w:name="index heading" w:semiHidden="1" w:unhideWhenUsed="1"/>
+    <w:lsdException w:name="caption" w:locked="1" w:semiHidden="1" w:uiPriority="0" w:unhideWhenUsed="1" w:qFormat="1"/>
+    <w:lsdException w:name="table of figures" w:semiHidden="1" w:unhideWhenUsed="1"/>
+    <w:lsdException w:name="envelope address" w:semiHidden="1" w:unhideWhenUsed="1"/>
+    <w:lsdException w:name="envelope return" w:semiHidden="1" w:unhideWhenUsed="1"/>
+    <w:lsdException w:name="footnote reference" w:semiHidden="1" w:unhideWhenUsed="1"/>
+    <w:lsdException w:name="annotation reference" w:semiHidden="1" w:unhideWhenUsed="1"/>
+    <w:lsdException w:name="line number" w:semiHidden="1" w:unhideWhenUsed="1"/>
+    <w:lsdException w:name="page number" w:semiHidden="1" w:unhideWhenUsed="1"/>
+    <w:lsdException w:name="endnote reference" w:semiHidden="1" w:unhideWhenUsed="1"/>
+    <w:lsdException w:name="endnote text" w:semiHidden="1" w:unhideWhenUsed="1"/>
+    <w:lsdException w:name="table of authorities" w:semiHidden="1" w:unhideWhenUsed="1"/>
+    <w:lsdException w:name="macro" w:semiHidden="1" w:unhideWhenUsed="1"/>
+    <w:lsdException w:name="toa heading" w:semiHidden="1" w:unhideWhenUsed="1"/>
+    <w:lsdException w:name="List" w:semiHidden="1" w:unhideWhenUsed="1"/>
+    <w:lsdException w:name="List Bullet" w:semiHidden="1" w:unhideWhenUsed="1"/>
+    <w:lsdException w:name="List Number" w:semiHidden="1" w:unhideWhenUsed="1"/>
+    <w:lsdException w:name="List 2" w:semiHidden="1" w:unhideWhenUsed="1"/>
+    <w:lsdException w:name="List 3" w:semiHidden="1" w:unhideWhenUsed="1"/>
+    <w:lsdException w:name="List 4" w:semiHidden="1" w:unhideWhenUsed="1"/>
+    <w:lsdException w:name="List 5" w:semiHidden="1" w:unhideWhenUsed="1"/>
+    <w:lsdException w:name="List Bullet 2" w:semiHidden="1" w:unhideWhenUsed="1"/>
+    <w:lsdException w:name="List Bullet 3" w:semiHidden="1" w:unhideWhenUsed="1"/>
+    <w:lsdException w:name="List Bullet 4" w:semiHidden="1" w:unhideWhenUsed="1"/>
+    <w:lsdException w:name="List Bullet 5" w:semiHidden="1" w:unhideWhenUsed="1"/>
+    <w:lsdException w:name="List Number 2" w:semiHidden="1" w:unhideWhenUsed="1"/>
+    <w:lsdException w:name="List Number 3" w:semiHidden="1" w:unhideWhenUsed="1"/>
+    <w:lsdException w:name="List Number 4" w:semiHidden="1" w:unhideWhenUsed="1"/>
+    <w:lsdException w:name="List Number 5" w:semiHidden="1" w:unhideWhenUsed="1"/>
+    <w:lsdException w:name="Title" w:locked="1" w:uiPriority="0" w:qFormat="1"/>
+    <w:lsdException w:name="Closing" w:semiHidden="1" w:unhideWhenUsed="1"/>
+    <w:lsdException w:name="Signature" w:semiHidden="1" w:unhideWhenUsed="1"/>
+    <w:lsdException w:name="Default Paragraph Font" w:locked="1" w:uiPriority="0"/>
+    <w:lsdException w:name="Body Text" w:semiHidden="1" w:unhideWhenUsed="1"/>
+    <w:lsdException w:name="Body Text Indent" w:semiHidden="1" w:unhideWhenUsed="1"/>
+    <w:lsdException w:name="List Continue" w:semiHidden="1" w:unhideWhenUsed="1"/>
+    <w:lsdException w:name="List Continue 2" w:semiHidden="1" w:unhideWhenUsed="1"/>
+    <w:lsdException w:name="List Continue 3" w:semiHidden="1" w:unhideWhenUsed="1"/>
+    <w:lsdException w:name="List Continue 4" w:semiHidden="1" w:unhideWhenUsed="1"/>
+    <w:lsdException w:name="List Continue 5" w:semiHidden="1" w:unhideWhenUsed="1"/>
+    <w:lsdException w:name="Message Header" w:semiHidden="1" w:unhideWhenUsed="1"/>
+    <w:lsdException w:name="Subtitle" w:locked="1" w:uiPriority="0" w:qFormat="1"/>
+    <w:lsdException w:name="Salutation" w:semiHidden="1" w:unhideWhenUsed="1"/>
+    <w:lsdException w:name="Date" w:semiHidden="1" w:unhideWhenUsed="1"/>
+    <w:lsdException w:name="Body Text First Indent" w:semiHidden="1" w:unhideWhenUsed="1"/>
+    <w:lsdException w:name="Body Text First Indent 2" w:semiHidden="1" w:unhideWhenUsed="1"/>
+    <w:lsdException w:name="Note Heading" w:semiHidden="1" w:unhideWhenUsed="1"/>
+    <w:lsdException w:name="Body Text 2" w:semiHidden="1" w:unhideWhenUsed="1"/>
+    <w:lsdException w:name="Body Text 3" w:semiHidden="1" w:unhideWhenUsed="1"/>
+    <w:lsdException w:name="Body Text Indent 2" w:semiHidden="1" w:unhideWhenUsed="1"/>
+    <w:lsdException w:name="Body Text Indent 3" w:semiHidden="1" w:unhideWhenUsed="1"/>
+    <w:lsdException w:name="Block Text" w:semiHidden="1" w:unhideWhenUsed="1"/>
+    <w:lsdException w:name="Hyperlink" w:semiHidden="1" w:unhideWhenUsed="1"/>
+    <w:lsdException w:name="FollowedHyperlink" w:semiHidden="1" w:unhideWhenUsed="1"/>
+    <w:lsdException w:name="Strong" w:locked="1" w:uiPriority="0" w:qFormat="1"/>
+    <w:lsdException w:name="Emphasis" w:locked="1" w:uiPriority="0" w:qFormat="1"/>
+    <w:lsdException w:name="Document Map" w:semiHidden="1" w:unhideWhenUsed="1"/>
+    <w:lsdException w:name="Plain Text" w:semiHidden="1" w:unhideWhenUsed="1"/>
+    <w:lsdException w:name="E-mail Signature" w:semiHidden="1" w:unhideWhenUsed="1"/>
+    <w:lsdException w:name="HTML Top of Form" w:semiHidden="1" w:unhideWhenUsed="1"/>
+    <w:lsdException w:name="HTML Bottom of Form" w:semiHidden="1" w:unhideWhenUsed="1"/>
+    <w:lsdException w:name="Normal (Web)" w:semiHidden="1" w:unhideWhenUsed="1"/>
+    <w:lsdException w:name="HTML Acronym" w:semiHidden="1" w:unhideWhenUsed="1"/>
+    <w:lsdException w:name="HTML Address" w:semiHidden="1" w:unhideWhenUsed="1"/>
+    <w:lsdException w:name="HTML Cite" w:semiHidden="1" w:unhideWhenUsed="1"/>
+    <w:lsdException w:name="HTML Code" w:semiHidden="1" w:unhideWhenUsed="1"/>
+    <w:lsdException w:name="HTML Definition" w:semiHidden="1" w:unhideWhenUsed="1"/>
+    <w:lsdException w:name="HTML Keyboard" w:semiHidden="1" w:unhideWhenUsed="1"/>
+    <w:lsdException w:name="HTML Preformatted" w:semiHidden="1" w:unhideWhenUsed="1"/>
+    <w:lsdException w:name="HTML Sample" w:semiHidden="1" w:unhideWhenUsed="1"/>
+    <w:lsdException w:name="HTML Typewriter" w:semiHidden="1" w:unhideWhenUsed="1"/>
+    <w:lsdException w:name="HTML Variable" w:semiHidden="1" w:unhideWhenUsed="1"/>
+    <w:lsdException w:name="Normal Table" w:semiHidden="1" w:unhideWhenUsed="1"/>
+    <w:lsdException w:name="annotation subject" w:semiHidden="1" w:unhideWhenUsed="1"/>
+    <w:lsdException w:name="No List" w:semiHidden="1" w:unhideWhenUsed="1"/>
+    <w:lsdException w:name="Outline List 1" w:semiHidden="1" w:unhideWhenUsed="1"/>
+    <w:lsdException w:name="Outline List 2" w:semiHidden="1" w:unhideWhenUsed="1"/>
+    <w:lsdException w:name="Outline List 3" w:semiHidden="1" w:unhideWhenUsed="1"/>
+    <w:lsdException w:name="Table Simple 1" w:semiHidden="1" w:unhideWhenUsed="1"/>
+    <w:lsdException w:name="Table Simple 2" w:semiHidden="1" w:unhideWhenUsed="1"/>
+    <w:lsdException w:name="Table Simple 3" w:semiHidden="1" w:unhideWhenUsed="1"/>
+    <w:lsdException w:name="Table Classic 1" w:semiHidden="1" w:unhideWhenUsed="1"/>
+    <w:lsdException w:name="Table Classic 2" w:semiHidden="1" w:unhideWhenUsed="1"/>
+    <w:lsdException w:name="Table Classic 3" w:semiHidden="1" w:unhideWhenUsed="1"/>
+    <w:lsdException w:name="Table Classic 4" w:semiHidden="1" w:unhideWhenUsed="1"/>
+    <w:lsdException w:name="Table Colorful 1" w:semiHidden="1" w:unhideWhenUsed="1"/>
+    <w:lsdException w:name="Table Colorful 2" w:semiHidden="1" w:unhideWhenUsed="1"/>
+    <w:lsdException w:name="Table Colorful 3" w:semiHidden="1" w:unhideWhenUsed="1"/>
+    <w:lsdException w:name="Table Columns 1" w:semiHidden="1" w:unhideWhenUsed="1"/>
+    <w:lsdException w:name="Table Columns 2" w:semiHidden="1" w:unhideWhenUsed="1"/>
+    <w:lsdException w:name="Table Columns 3" w:semiHidden="1" w:unhideWhenUsed="1"/>
+    <w:lsdException w:name="Table Columns 4" w:semiHidden="1" w:unhideWhenUsed="1"/>
+    <w:lsdException w:name="Table Columns 5" w:semiHidden="1" w:unhideWhenUsed="1"/>
+    <w:lsdException w:name="Table Grid 1" w:semiHidden="1" w:unhideWhenUsed="1"/>
+    <w:lsdException w:name="Table Grid 2" w:semiHidden="1" w:unhideWhenUsed="1"/>
+    <w:lsdException w:name="Table Grid 3" w:semiHidden="1" w:unhideWhenUsed="1"/>
+    <w:lsdException w:name="Table Grid 4" w:semiHidden="1" w:unhideWhenUsed="1"/>
+    <w:lsdException w:name="Table Grid 5" w:semiHidden="1" w:unhideWhenUsed="1"/>
+    <w:lsdException w:name="Table Grid 6" w:semiHidden="1" w:unhideWhenUsed="1"/>
+    <w:lsdException w:name="Table Grid 7" w:semiHidden="1" w:unhideWhenUsed="1"/>
+    <w:lsdException w:name="Table Grid 8" w:semiHidden="1" w:unhideWhenUsed="1"/>
+    <w:lsdException w:name="Table List 1" w:semiHidden="1" w:unhideWhenUsed="1"/>
+    <w:lsdException w:name="Table List 2" w:semiHidden="1" w:unhideWhenUsed="1"/>
+    <w:lsdException w:name="Table List 3" w:semiHidden="1" w:unhideWhenUsed="1"/>
+    <w:lsdException w:name="Table List 4" w:semiHidden="1" w:unhideWhenUsed="1"/>
+    <w:lsdException w:name="Table List 5" w:semiHidden="1" w:unhideWhenUsed="1"/>
+    <w:lsdException w:name="Table List 6" w:semiHidden="1" w:unhideWhenUsed="1"/>
+    <w:lsdException w:name="Table List 7" w:semiHidden="1" w:unhideWhenUsed="1"/>
+    <w:lsdException w:name="Table List 8" w:semiHidden="1" w:unhideWhenUsed="1"/>
+    <w:lsdException w:name="Table 3D effects 1" w:semiHidden="1" w:unhideWhenUsed="1"/>
+    <w:lsdException w:name="Table 3D effects 2" w:semiHidden="1" w:unhideWhenUsed="1"/>
+    <w:lsdException w:name="Table 3D effects 3" w:semiHidden="1" w:unhideWhenUsed="1"/>
+    <w:lsdException w:name="Table Contemporary" w:semiHidden="1" w:unhideWhenUsed="1"/>
+    <w:lsdException w:name="Table Elegant" w:semiHidden="1" w:unhideWhenUsed="1"/>
+    <w:lsdException w:name="Table Professional" w:semiHidden="1" w:unhideWhenUsed="1"/>
+    <w:lsdException w:name="Table Subtle 1" w:semiHidden="1" w:unhideWhenUsed="1"/>
+    <w:lsdException w:name="Table Subtle 2" w:semiHidden="1" w:unhideWhenUsed="1"/>
+    <w:lsdException w:name="Table Web 1" w:semiHidden="1" w:unhideWhenUsed="1"/>
+    <w:lsdException w:name="Table Web 2" w:semiHidden="1" w:unhideWhenUsed="1"/>
+    <w:lsdException w:name="Table Web 3" w:semiHidden="1" w:unhideWhenUsed="1"/>
+    <w:lsdException w:name="Balloon Text" w:semiHidden="1" w:unhideWhenUsed="1"/>
+    <w:lsdException w:name="Table Grid" w:locked="1" w:semiHidden="1" w:uiPriority="0" w:unhideWhenUsed="1"/>
+    <w:lsdException w:name="Table Theme" w:semiHidden="1" w:unhideWhenUsed="1"/>
+    <w:lsdException w:name="Placeholder Text" w:semiHidden="1"/>
+    <w:lsdException w:name="No Spacing" w:uiPriority="1" w:qFormat="1"/>
+    <w:lsdException w:name="Light Shading" w:uiPriority="60"/>
+    <w:lsdException w:name="Light List" w:uiPriority="61"/>
+    <w:lsdException w:name="Light Grid" w:uiPriority="62"/>
+    <w:lsdException w:name="Medium Shading 1" w:uiPriority="63"/>
+    <w:lsdException w:name="Medium Shading 2" w:uiPriority="64"/>
+    <w:lsdException w:name="Medium List 1" w:uiPriority="65"/>
+    <w:lsdException w:name="Medium List 2" w:uiPriority="66"/>
+    <w:lsdException w:name="Medium Grid 1" w:uiPriority="67"/>
+    <w:lsdException w:name="Medium Grid 2" w:uiPriority="68"/>
+    <w:lsdException w:name="Medium Grid 3" w:uiPriority="69"/>
+    <w:lsdException w:name="Dark List" w:uiPriority="70"/>
+    <w:lsdException w:name="Colorful Shading" w:uiPriority="71"/>
+    <w:lsdException w:name="Colorful List" w:uiPriority="72"/>
+    <w:lsdException w:name="Colorful Grid" w:uiPriority="73"/>
+    <w:lsdException w:name="Light Shading Accent 1" w:uiPriority="60"/>
+    <w:lsdException w:name="Light List Accent 1" w:uiPriority="61"/>
+    <w:lsdException w:name="Light Grid Accent 1" w:uiPriority="62"/>
+    <w:lsdException w:name="Medium Shading 1 Accent 1" w:uiPriority="63"/>
+    <w:lsdException w:name="Medium Shading 2 Accent 1" w:uiPriority="64"/>
+    <w:lsdException w:name="Medium List 1 Accent 1" w:uiPriority="65"/>
+    <w:lsdException w:name="Revision" w:semiHidden="1"/>
+    <w:lsdException w:name="List Paragraph" w:uiPriority="34" w:qFormat="1"/>
+    <w:lsdException w:name="Quote" w:uiPriority="29" w:qFormat="1"/>
+    <w:lsdException w:name="Intense Quote" w:uiPriority="30" w:qFormat="1"/>
+    <w:lsdException w:name="Medium List 2 Accent 1" w:uiPriority="66"/>
+    <w:lsdException w:name="Medium Grid 1 Accent 1" w:uiPriority="67"/>
+    <w:lsdException w:name="Medium Grid 2 Accent 1" w:uiPriority="68"/>
+    <w:lsdException w:name="Medium Grid 3 Accent 1" w:uiPriority="69"/>
+    <w:lsdException w:name="Dark List Accent 1" w:uiPriority="70"/>
+    <w:lsdException w:name="Colorful Shading Accent 1" w:uiPriority="71"/>
+    <w:lsdException w:name="Colorful List Accent 1" w:uiPriority="72"/>
+    <w:lsdException w:name="Colorful Grid Accent 1" w:uiPriority="73"/>
+    <w:lsdException w:name="Light Shading Accent 2" w:uiPriority="60"/>
+    <w:lsdException w:name="Light List Accent 2" w:uiPriority="61"/>
+    <w:lsdException w:name="Light Grid Accent 2" w:uiPriority="62"/>
+    <w:lsdException w:name="Medium Shading 1 Accent 2" w:uiPriority="63"/>
+    <w:lsdException w:name="Medium Shading 2 Accent 2" w:uiPriority="64"/>
+    <w:lsdException w:name="Medium List 1 Accent 2" w:uiPriority="65"/>
+    <w:lsdException w:name="Medium List 2 Accent 2" w:uiPriority="66"/>
+    <w:lsdException w:name="Medium Grid 1 Accent 2" w:uiPriority="67"/>
+    <w:lsdException w:name="Medium Grid 2 Accent 2" w:uiPriority="68"/>
+    <w:lsdException w:name="Medium Grid 3 Accent 2" w:uiPriority="69"/>
+    <w:lsdException w:name="Dark List Accent 2" w:uiPriority="70"/>
+    <w:lsdException w:name="Colorful Shading Accent 2" w:uiPriority="71"/>
+    <w:lsdException w:name="Colorful List Accent 2" w:uiPriority="72"/>
+    <w:lsdException w:name="Colorful Grid Accent 2" w:uiPriority="73"/>
+    <w:lsdException w:name="Light Shading Accent 3" w:uiPriority="60"/>
+    <w:lsdException w:name="Light List Accent 3" w:uiPriority="61"/>
+    <w:lsdException w:name="Light Grid Accent 3" w:uiPriority="62"/>
+    <w:lsdException w:name="Medium Shading 1 Accent 3" w:uiPriority="63"/>
+    <w:lsdException w:name="Medium Shading 2 Accent 3" w:uiPriority="64"/>
+    <w:lsdException w:name="Medium List 1 Accent 3" w:uiPriority="65"/>
+    <w:lsdException w:name="Medium List 2 Accent 3" w:uiPriority="66"/>
+    <w:lsdException w:name="Medium Grid 1 Accent 3" w:uiPriority="67"/>
+    <w:lsdException w:name="Medium Grid 2 Accent 3" w:uiPriority="68"/>
+    <w:lsdException w:name="Medium Grid 3 Accent 3" w:uiPriority="69"/>
+    <w:lsdException w:name="Dark List Accent 3" w:uiPriority="70"/>
+    <w:lsdException w:name="Colorful Shading Accent 3" w:uiPriority="71"/>
+    <w:lsdException w:name="Colorful List Accent 3" w:uiPriority="72"/>
+    <w:lsdException w:name="Colorful Grid Accent 3" w:uiPriority="73"/>
+    <w:lsdException w:name="Light Shading Accent 4" w:uiPriority="60"/>
+    <w:lsdException w:name="Light List Accent 4" w:uiPriority="61"/>
+    <w:lsdException w:name="Light Grid Accent 4" w:uiPriority="62"/>
+    <w:lsdException w:name="Medium Shading 1 Accent 4" w:uiPriority="63"/>
+    <w:lsdException w:name="Medium Shading 2 Accent 4" w:uiPriority="64"/>
+    <w:lsdException w:name="Medium List 1 Accent 4" w:uiPriority="65"/>
+    <w:lsdException w:name="Medium List 2 Accent 4" w:uiPriority="66"/>
+    <w:lsdException w:name="Medium Grid 1 Accent 4" w:uiPriority="67"/>
+    <w:lsdException w:name="Medium Grid 2 Accent 4" w:uiPriority="68"/>
+    <w:lsdException w:name="Medium Grid 3 Accent 4" w:uiPriority="69"/>
+    <w:lsdException w:name="Dark List Accent 4" w:uiPriority="70"/>
+    <w:lsdException w:name="Colorful Shading Accent 4" w:uiPriority="71"/>
+    <w:lsdException w:name="Colorful List Accent 4" w:uiPriority="72"/>
+    <w:lsdException w:name="Colorful Grid Accent 4" w:uiPriority="73"/>
+    <w:lsdException w:name="Light Shading Accent 5" w:uiPriority="60"/>
+    <w:lsdException w:name="Light List Accent 5" w:uiPriority="61"/>
+    <w:lsdException w:name="Light Grid Accent 5" w:uiPriority="62"/>
+    <w:lsdException w:name="Medium Shading 1 Accent 5" w:uiPriority="63"/>
+    <w:lsdException w:name="Medium Shading 2 Accent 5" w:uiPriority="64"/>
+    <w:lsdException w:name="Medium List 1 Accent 5" w:uiPriority="65"/>
+    <w:lsdException w:name="Medium List 2 Accent 5" w:uiPriority="66"/>
+    <w:lsdException w:name="Medium Grid 1 Accent 5" w:uiPriority="67"/>
+    <w:lsdException w:name="Medium Grid 2 Accent 5" w:uiPriority="68"/>
+    <w:lsdException w:name="Medium Grid 3 Accent 5" w:uiPriority="69"/>
+    <w:lsdException w:name="Dark List Accent 5" w:uiPriority="70"/>
+    <w:lsdException w:name="Colorful Shading Accent 5" w:uiPriority="71"/>
+    <w:lsdException w:name="Colorful List Accent 5" w:uiPriority="72"/>
+    <w:lsdException w:name="Colorful Grid Accent 5" w:uiPriority="73"/>
+    <w:lsdException w:name="Light Shading Accent 6" w:uiPriority="60"/>
+    <w:lsdException w:name="Light List Accent 6" w:uiPriority="61"/>
+    <w:lsdException w:name="Light Grid Accent 6" w:uiPriority="62"/>
+    <w:lsdException w:name="Medium Shading 1 Accent 6" w:uiPriority="63"/>
+    <w:lsdException w:name="Medium Shading 2 Accent 6" w:uiPriority="64"/>
+    <w:lsdException w:name="Medium List 1 Accent 6" w:uiPriority="65"/>
+    <w:lsdException w:name="Medium List 2 Accent 6" w:uiPriority="66"/>
+    <w:lsdException w:name="Medium Grid 1 Accent 6" w:uiPriority="67"/>
+    <w:lsdException w:name="Medium Grid 2 Accent 6" w:uiPriority="68"/>
+    <w:lsdException w:name="Medium Grid 3 Accent 6" w:uiPriority="69"/>
+    <w:lsdException w:name="Dark List Accent 6" w:uiPriority="70"/>
+    <w:lsdException w:name="Colorful Shading Accent 6" w:uiPriority="71"/>
+    <w:lsdException w:name="Colorful List Accent 6" w:uiPriority="72"/>
+    <w:lsdException w:name="Colorful Grid Accent 6" w:uiPriority="73"/>
+    <w:lsdException w:name="Subtle Emphasis" w:uiPriority="19" w:qFormat="1"/>
+    <w:lsdException w:name="Intense Emphasis" w:uiPriority="21" w:qFormat="1"/>
+    <w:lsdException w:name="Subtle Reference" w:uiPriority="31" w:qFormat="1"/>
+    <w:lsdException w:name="Intense Reference" w:uiPriority="32" w:qFormat="1"/>
+    <w:lsdException w:name="Book Title" w:uiPriority="33" w:qFormat="1"/>
+    <w:lsdException w:name="Bibliography" w:semiHidden="1" w:uiPriority="37" w:unhideWhenUsed="1"/>
+    <w:lsdException w:name="TOC Heading" w:semiHidden="1" w:uiPriority="39" w:unhideWhenUsed="1" w:qFormat="1"/>
+    <w:lsdException w:name="Plain Table 1" w:uiPriority="41"/>
+    <w:lsdException w:name="Plain Table 2" w:uiPriority="42"/>
+    <w:lsdException w:name="Plain Table 3" w:uiPriority="43"/>
+    <w:lsdException w:name="Plain Table 4" w:uiPriority="44"/>
+    <w:lsdException w:name="Plain Table 5" w:uiPriority="45"/>
+    <w:lsdException w:name="Grid Table Light" w:uiPriority="40"/>
+    <w:lsdException w:name="Grid Table 1 Light" w:uiPriority="46"/>
+    <w:lsdException w:name="Grid Table 2" w:uiPriority="47"/>
+    <w:lsdException w:name="Grid Table 3" w:uiPriority="48"/>
+    <w:lsdException w:name="Grid Table 4" w:uiPriority="49"/>
+    <w:lsdException w:name="Grid Table 5 Dark" w:uiPriority="50"/>
+    <w:lsdException w:name="Grid Table 6 Colorful" w:uiPriority="51"/>
+    <w:lsdException w:name="Grid Table 7 Colorful" w:uiPriority="52"/>
+    <w:lsdException w:name="Grid Table 1 Light Accent 1" w:uiPriority="46"/>
+    <w:lsdException w:name="Grid Table 2 Accent 1" w:uiPriority="47"/>
+    <w:lsdException w:name="Grid Table 3 Accent 1" w:uiPriority="48"/>
+    <w:lsdException w:name="Grid Table 4 Accent 1" w:uiPriority="49"/>
+    <w:lsdException w:name="Grid Table 5 Dark Accent 1" w:uiPriority="50"/>
+    <w:lsdException w:name="Grid Table 6 Colorful Accent 1" w:uiPriority="51"/>
+    <w:lsdException w:name="Grid Table 7 Colorful Accent 1" w:uiPriority="52"/>
+    <w:lsdException w:name="Grid Table 1 Light Accent 2" w:uiPriority="46"/>
+    <w:lsdException w:name="Grid Table 2 Accent 2" w:uiPriority="47"/>
+    <w:lsdException w:name="Grid Table 3 Accent 2" w:uiPriority="48"/>
+    <w:lsdException w:name="Grid Table 4 Accent 2" w:uiPriority="49"/>
+    <w:lsdException w:name="Grid Table 5 Dark Accent 2" w:uiPriority="50"/>
+    <w:lsdException w:name="Grid Table 6 Colorful Accent 2" w:uiPriority="51"/>
+    <w:lsdException w:name="Grid Table 7 Colorful Accent 2" w:uiPriority="52"/>
+    <w:lsdException w:name="Grid Table 1 Light Accent 3" w:uiPriority="46"/>
+    <w:lsdException w:name="Grid Table 2 Accent 3" w:uiPriority="47"/>
+    <w:lsdException w:name="Grid Table 3 Accent 3" w:uiPriority="48"/>
+    <w:lsdException w:name="Grid Table 4 Accent 3" w:uiPriority="49"/>
+    <w:lsdException w:name="Grid Table 5 Dark Accent 3" w:uiPriority="50"/>
+    <w:lsdException w:name="Grid Table 6 Colorful Accent 3" w:uiPriority="51"/>
+    <w:lsdException w:name="Grid Table 7 Colorful Accent 3" w:uiPriority="52"/>
+    <w:lsdException w:name="Grid Table 1 Light Accent 4" w:uiPriority="46"/>
+    <w:lsdException w:name="Grid Table 2 Accent 4" w:uiPriority="47"/>
+    <w:lsdException w:name="Grid Table 3 Accent 4" w:uiPriority="48"/>
+    <w:lsdException w:name="Grid Table 4 Accent 4" w:uiPriority="49"/>
+    <w:lsdException w:name="Grid Table 5 Dark Accent 4" w:uiPriority="50"/>
+    <w:lsdException w:name="Grid Table 6 Colorful Accent 4" w:uiPriority="51"/>
+    <w:lsdException w:name="Grid Table 7 Colorful Accent 4" w:uiPriority="52"/>
+    <w:lsdException w:name="Grid Table 1 Light Accent 5" w:uiPriority="46"/>
+    <w:lsdException w:name="Grid Table 2 Accent 5" w:uiPriority="47"/>
+    <w:lsdException w:name="Grid Table 3 Accent 5" w:uiPriority="48"/>
+    <w:lsdException w:name="Grid Table 4 Accent 5" w:uiPriority="49"/>
+    <w:lsdException w:name="Grid Table 5 Dark Accent 5" w:uiPriority="50"/>
+    <w:lsdException w:name="Grid Table 6 Colorful Accent 5" w:uiPriority="51"/>
+    <w:lsdException w:name="Grid Table 7 Colorful Accent 5" w:uiPriority="52"/>
+    <w:lsdException w:name="Grid Table 1 Light Accent 6" w:uiPriority="46"/>
+    <w:lsdException w:name="Grid Table 2 Accent 6" w:uiPriority="47"/>
+    <w:lsdException w:name="Grid Table 3 Accent 6" w:uiPriority="48"/>
+    <w:lsdException w:name="Grid Table 4 Accent 6" w:uiPriority="49"/>
+    <w:lsdException w:name="Grid Table 5 Dark Accent 6" w:uiPriority="50"/>
+    <w:lsdException w:name="Grid Table 6 Colorful Accent 6" w:uiPriority="51"/>
+    <w:lsdException w:name="Grid Table 7 Colorful Accent 6" w:uiPriority="52"/>
+    <w:lsdException w:name="List Table 1 Light" w:uiPriority="46"/>
+    <w:lsdException w:name="List Table 2" w:uiPriority="47"/>
+    <w:lsdException w:name="List Table 3" w:uiPriority="48"/>
+    <w:lsdException w:name="List Table 4" w:uiPriority="49"/>
+    <w:lsdException w:name="List Table 5 Dark" w:uiPriority="50"/>
+    <w:lsdException w:name="List Table 6 Colorful" w:uiPriority="51"/>
+    <w:lsdException w:name="List Table 7 Colorful" w:uiPriority="52"/>
+    <w:lsdException w:name="List Table 1 Light Accent 1" w:uiPriority="46"/>
+    <w:lsdException w:name="List Table 2 Accent 1" w:uiPriority="47"/>
+    <w:lsdException w:name="List Table 3 Accent 1" w:uiPriority="48"/>
+    <w:lsdException w:name="List Table 4 Accent 1" w:uiPriority="49"/>
+    <w:lsdException w:name="List Table 5 Dark Accent 1" w:uiPriority="50"/>
+    <w:lsdException w:name="List Table 6 Colorful Accent 1" w:uiPriority="51"/>
+    <w:lsdException w:name="List Table 7 Colorful Accent 1" w:uiPriority="52"/>
+    <w:lsdException w:name="List Table 1 Light Accent 2" w:uiPriority="46"/>
+    <w:lsdException w:name="List Table 2 Accent 2" w:uiPriority="47"/>
+    <w:lsdException w:name="List Table 3 Accent 2" w:uiPriority="48"/>
+    <w:lsdException w:name="List Table 4 Accent 2" w:uiPriority="49"/>
+    <w:lsdException w:name="List Table 5 Dark Accent 2" w:uiPriority="50"/>
+    <w:lsdException w:name="List Table 6 Colorful Accent 2" w:uiPriority="51"/>
+    <w:lsdException w:name="List Table 7 Colorful Accent 2" w:uiPriority="52"/>
+    <w:lsdException w:name="List Table 1 Light Accent 3" w:uiPriority="46"/>
+    <w:lsdException w:name="List Table 2 Accent 3" w:uiPriority="47"/>
+    <w:lsdException w:name="List Table 3 Accent 3" w:uiPriority="48"/>
+    <w:lsdException w:name="List Table 4 Accent 3" w:uiPriority="49"/>
+    <w:lsdException w:name="List Table 5 Dark Accent 3" w:uiPriority="50"/>
+    <w:lsdException w:name="List Table 6 Colorful Accent 3" w:uiPriority="51"/>
+    <w:lsdException w:name="List Table 7 Colorful Accent 3" w:uiPriority="52"/>
+    <w:lsdException w:name="List Table 1 Light Accent 4" w:uiPriority="46"/>
+    <w:lsdException w:name="List Table 2 Accent 4" w:uiPriority="47"/>
+    <w:lsdException w:name="List Table 3 Accent 4" w:uiPriority="48"/>
+    <w:lsdException w:name="List Table 4 Accent 4" w:uiPriority="49"/>
+    <w:lsdException w:name="List Table 5 Dark Accent 4" w:uiPriority="50"/>
+    <w:lsdException w:name="List Table 6 Colorful Accent 4" w:uiPriority="51"/>
+    <w:lsdException w:name="List Table 7 Colorful Accent 4" w:uiPriority="52"/>
+    <w:lsdException w:name="List Table 1 Light Accent 5" w:uiPriority="46"/>
+    <w:lsdException w:name="List Table 2 Accent 5" w:uiPriority="47"/>
+    <w:lsdException w:name="List Table 3 Accent 5" w:uiPriority="48"/>
+    <w:lsdException w:name="List Table 4 Accent 5" w:uiPriority="49"/>
+    <w:lsdException w:name="List Table 5 Dark Accent 5" w:uiPriority="50"/>
+    <w:lsdException w:name="List Table 6 Colorful Accent 5" w:uiPriority="51"/>
+    <w:lsdException w:name="List Table 7 Colorful Accent 5" w:uiPriority="52"/>
+    <w:lsdException w:name="List Table 1 Light Accent 6" w:uiPriority="46"/>
+    <w:lsdException w:name="List Table 2 Accent 6" w:uiPriority="47"/>
+    <w:lsdException w:name="List Table 3 Accent 6" w:uiPriority="48"/>
+    <w:lsdException w:name="List Table 4 Accent 6" w:uiPriority="49"/>
+    <w:lsdException w:name="List Table 5 Dark Accent 6" w:uiPriority="50"/>
+    <w:lsdException w:name="List Table 6 Colorful Accent 6" w:uiPriority="51"/>
+    <w:lsdException w:name="List Table 7 Colorful Accent 6" w:uiPriority="52"/>
+    <w:lsdException w:name="Mention" w:semiHidden="1" w:unhideWhenUsed="1"/>
+    <w:lsdException w:name="Smart Hyperlink" w:semiHidden="1" w:unhideWhenUsed="1"/>
+    <w:lsdException w:name="Hashtag" w:semiHidden="1" w:unhideWhenUsed="1"/>
+    <w:lsdException w:name="Unresolved Mention" w:semiHidden="1" w:unhideWhenUsed="1"/>
   </w:latentStyles>
-  <w:style w:type="paragraph" w:default="1" w:styleId="Normal">
+  <w:style w:type="paragraph" w:default="1" w:styleId="a">
     <w:name w:val="Normal"/>
     <w:qFormat/>
     <w:rsid w:val="005262AD"/>
@@ -1739,19 +2295,22 @@
     </w:pPr>
     <w:rPr>
       <w:rFonts w:cs="Calibri"/>
+      <w:sz w:val="22"/>
+      <w:szCs w:val="22"/>
+      <w:lang w:eastAsia="en-US"/>
     </w:rPr>
   </w:style>
-  <w:style w:type="character" w:default="1" w:styleId="DefaultParagraphFont">
+  <w:style w:type="character" w:default="1" w:styleId="a0">
     <w:name w:val="Default Paragraph Font"/>
-    <w:uiPriority w:val="99"/>
+    <w:uiPriority w:val="1"/>
     <w:semiHidden/>
+    <w:unhideWhenUsed/>
   </w:style>
-  <w:style w:type="table" w:default="1" w:styleId="TableNormal">
+  <w:style w:type="table" w:default="1" w:styleId="a1">
     <w:name w:val="Normal Table"/>
     <w:uiPriority w:val="99"/>
     <w:semiHidden/>
     <w:unhideWhenUsed/>
-    <w:qFormat/>
     <w:tblPr>
       <w:tblInd w:w="0" w:type="dxa"/>
       <w:tblCellMar>
@@ -1762,15 +2321,14 @@
       </w:tblCellMar>
     </w:tblPr>
   </w:style>
-  <w:style w:type="numbering" w:default="1" w:styleId="NoList">
+  <w:style w:type="numbering" w:default="1" w:styleId="a2">
     <w:name w:val="No List"/>
     <w:uiPriority w:val="99"/>
     <w:semiHidden/>
     <w:unhideWhenUsed/>
   </w:style>
-  <w:style w:type="character" w:styleId="Hyperlink">
+  <w:style w:type="character" w:styleId="a3">
     <w:name w:val="Hyperlink"/>
-    <w:basedOn w:val="DefaultParagraphFont"/>
     <w:uiPriority w:val="99"/>
     <w:semiHidden/>
     <w:rsid w:val="00CE44BE"/>
@@ -1779,10 +2337,10 @@
       <w:u w:val="single"/>
     </w:rPr>
   </w:style>
-  <w:style w:type="paragraph" w:styleId="BalloonText">
+  <w:style w:type="paragraph" w:styleId="a4">
     <w:name w:val="Balloon Text"/>
-    <w:basedOn w:val="Normal"/>
-    <w:link w:val="BalloonTextChar"/>
+    <w:basedOn w:val="a"/>
+    <w:link w:val="a5"/>
     <w:uiPriority w:val="99"/>
     <w:semiHidden/>
     <w:rsid w:val="0039407B"/>
@@ -1795,10 +2353,9 @@
       <w:szCs w:val="18"/>
     </w:rPr>
   </w:style>
-  <w:style w:type="character" w:customStyle="1" w:styleId="BalloonTextChar">
-    <w:name w:val="Balloon Text Char"/>
-    <w:basedOn w:val="DefaultParagraphFont"/>
-    <w:link w:val="BalloonText"/>
+  <w:style w:type="character" w:customStyle="1" w:styleId="a5">
+    <w:name w:val="註解方塊文字 字元"/>
+    <w:link w:val="a4"/>
     <w:uiPriority w:val="99"/>
     <w:semiHidden/>
     <w:locked/>

</xml_diff>